<commit_message>
Added Map Reduce Diagram to the report
</commit_message>
<xml_diff>
--- a/Report.docx
+++ b/Report.docx
@@ -1023,64 +1023,64 @@
         <w:t>Project Pipeline:</w:t>
       </w:r>
     </w:p>
-    <w:p/>
-    <w:p>
-      <w:r>
-        <w:rPr>
-          <w:color w:val="FF0000"/>
-        </w:rPr>
-        <w:t>TOOOOOOOOOOOOOOOOOOOOOOOOD</w:t>
-      </w:r>
-    </w:p>
-    <w:p/>
-    <w:p>
-      <w:pPr>
-        <w:tabs>
-          <w:tab w:val="left" w:pos="770"/>
-        </w:tabs>
-        <w:ind w:firstLine="720"/>
-      </w:pPr>
-      <w:r>
-        <w:t xml:space="preserve">Data Study </w:t>
-      </w:r>
-      <w:r>
-        <w:sym w:font="Wingdings" w:char="F0E0"/>
-      </w:r>
-      <w:r>
-        <w:t xml:space="preserve"> Data Preprocessing </w:t>
-      </w:r>
-      <w:r>
-        <w:sym w:font="Wingdings" w:char="F0E0"/>
-      </w:r>
-      <w:r>
-        <w:t xml:space="preserve">Visualizations </w:t>
-      </w:r>
-      <w:r>
-        <w:sym w:font="Wingdings" w:char="F0E0"/>
-      </w:r>
-      <w:r>
-        <w:t xml:space="preserve"> Data Postprocessing </w:t>
-      </w:r>
-      <w:r>
-        <w:sym w:font="Wingdings" w:char="F0E0"/>
-      </w:r>
-      <w:r>
-        <w:t xml:space="preserve"> Visualizations </w:t>
-      </w:r>
-      <w:r>
-        <w:sym w:font="Wingdings" w:char="F0E0"/>
-      </w:r>
-      <w:r>
-        <w:t xml:space="preserve"> Predictive Analysis </w:t>
-      </w:r>
-      <w:r>
-        <w:sym w:font="Wingdings" w:char="F0E0"/>
-      </w:r>
-      <w:r>
-        <w:t xml:space="preserve"> Kmeans Clustering.</w:t>
-      </w:r>
-    </w:p>
-    <w:p/>
+    <w:p>
+      <w:r>
+        <w:rPr>
+          <w:noProof/>
+        </w:rPr>
+        <w:drawing>
+          <wp:inline distT="0" distB="0" distL="0" distR="0" wp14:anchorId="217A9CAB" wp14:editId="0F0B3AEF">
+            <wp:extent cx="6858000" cy="2644726"/>
+            <wp:effectExtent l="0" t="0" r="0" b="3810"/>
+            <wp:docPr id="1492050743" name="Picture 1" descr="A diagram of a flowchart&#10;&#10;Description automatically generated"/>
+            <wp:cNvGraphicFramePr>
+              <a:graphicFrameLocks xmlns:a="http://schemas.openxmlformats.org/drawingml/2006/main" noChangeAspect="1"/>
+            </wp:cNvGraphicFramePr>
+            <a:graphic xmlns:a="http://schemas.openxmlformats.org/drawingml/2006/main">
+              <a:graphicData uri="http://schemas.openxmlformats.org/drawingml/2006/picture">
+                <pic:pic xmlns:pic="http://schemas.openxmlformats.org/drawingml/2006/picture">
+                  <pic:nvPicPr>
+                    <pic:cNvPr id="1492050743" name="Picture 1" descr="A diagram of a flowchart&#10;&#10;Description automatically generated"/>
+                    <pic:cNvPicPr>
+                      <a:picLocks noChangeAspect="1" noChangeArrowheads="1"/>
+                    </pic:cNvPicPr>
+                  </pic:nvPicPr>
+                  <pic:blipFill rotWithShape="1">
+                    <a:blip r:embed="rId10" cstate="print">
+                      <a:extLst>
+                        <a:ext uri="{28A0092B-C50C-407E-A947-70E740481C1C}">
+                          <a14:useLocalDpi xmlns:a14="http://schemas.microsoft.com/office/drawing/2010/main" val="0"/>
+                        </a:ext>
+                      </a:extLst>
+                    </a:blip>
+                    <a:srcRect b="17165"/>
+                    <a:stretch/>
+                  </pic:blipFill>
+                  <pic:spPr bwMode="auto">
+                    <a:xfrm>
+                      <a:off x="0" y="0"/>
+                      <a:ext cx="6858000" cy="2644726"/>
+                    </a:xfrm>
+                    <a:prstGeom prst="rect">
+                      <a:avLst/>
+                    </a:prstGeom>
+                    <a:noFill/>
+                    <a:ln>
+                      <a:noFill/>
+                    </a:ln>
+                    <a:extLst>
+                      <a:ext uri="{53640926-AAD7-44D8-BBD7-CCE9431645EC}">
+                        <a14:shadowObscured xmlns:a14="http://schemas.microsoft.com/office/drawing/2010/main"/>
+                      </a:ext>
+                    </a:extLst>
+                  </pic:spPr>
+                </pic:pic>
+              </a:graphicData>
+            </a:graphic>
+          </wp:inline>
+        </w:drawing>
+      </w:r>
+    </w:p>
     <w:p/>
     <w:p>
       <w:pPr>
@@ -1261,6 +1261,7 @@
         </w:numPr>
       </w:pPr>
       <w:r>
+        <w:lastRenderedPageBreak/>
         <w:t xml:space="preserve">Correct and </w:t>
       </w:r>
       <w:r>
@@ -1344,7 +1345,6 @@
         </w:numPr>
       </w:pPr>
       <w:r>
-        <w:lastRenderedPageBreak/>
         <w:t xml:space="preserve">Continuous Missed Data are replaced by the mean of the 8 records of the </w:t>
       </w:r>
       <w:r>
@@ -1721,7 +1721,7 @@
                     </pic:cNvPicPr>
                   </pic:nvPicPr>
                   <pic:blipFill>
-                    <a:blip r:embed="rId10" cstate="print">
+                    <a:blip r:embed="rId11" cstate="print">
                       <a:extLst>
                         <a:ext uri="{28A0092B-C50C-407E-A947-70E740481C1C}">
                           <a14:useLocalDpi xmlns:a14="http://schemas.microsoft.com/office/drawing/2010/main" val="0"/>
@@ -1782,7 +1782,7 @@
                     </pic:cNvPicPr>
                   </pic:nvPicPr>
                   <pic:blipFill>
-                    <a:blip r:embed="rId11" cstate="print">
+                    <a:blip r:embed="rId12" cstate="print">
                       <a:extLst>
                         <a:ext uri="{28A0092B-C50C-407E-A947-70E740481C1C}">
                           <a14:useLocalDpi xmlns:a14="http://schemas.microsoft.com/office/drawing/2010/main" val="0"/>
@@ -1920,6 +1920,7 @@
           <w:i w:val="0"/>
           <w:iCs w:val="0"/>
         </w:rPr>
+        <w:lastRenderedPageBreak/>
         <w:t>Insights From Data</w:t>
       </w:r>
       <w:r>
@@ -1966,7 +1967,6 @@
           <w:bCs/>
           <w:u w:val="single"/>
         </w:rPr>
-        <w:lastRenderedPageBreak/>
         <w:t>Business Insights</w:t>
       </w:r>
     </w:p>
@@ -2281,7 +2281,7 @@
                     </pic:cNvPicPr>
                   </pic:nvPicPr>
                   <pic:blipFill>
-                    <a:blip r:embed="rId12">
+                    <a:blip r:embed="rId13">
                       <a:extLst>
                         <a:ext uri="{28A0092B-C50C-407E-A947-70E740481C1C}">
                           <a14:useLocalDpi xmlns:a14="http://schemas.microsoft.com/office/drawing/2010/main" val="0"/>
@@ -3505,7 +3505,7 @@
                     </pic:cNvPicPr>
                   </pic:nvPicPr>
                   <pic:blipFill>
-                    <a:blip r:embed="rId13" cstate="print">
+                    <a:blip r:embed="rId14" cstate="print">
                       <a:extLst>
                         <a:ext uri="{28A0092B-C50C-407E-A947-70E740481C1C}">
                           <a14:useLocalDpi xmlns:a14="http://schemas.microsoft.com/office/drawing/2010/main" val="0"/>
@@ -3570,12 +3570,20 @@
         <w:t xml:space="preserve"> Segmenting into 5 Clusters</w:t>
       </w:r>
     </w:p>
-    <w:p/>
+    <w:p>
+      <w:pPr>
+        <w:spacing w:after="160" w:line="259" w:lineRule="auto"/>
+      </w:pPr>
+      <w:r>
+        <w:br w:type="page"/>
+      </w:r>
+    </w:p>
     <w:p>
       <w:pPr>
         <w:pStyle w:val="Heading3"/>
       </w:pPr>
       <w:r>
+        <w:lastRenderedPageBreak/>
         <w:t>Kmeans</w:t>
       </w:r>
       <w:r>
@@ -3594,6 +3602,9 @@
       </w:r>
     </w:p>
     <w:p>
+      <w:pPr>
+        <w:ind w:left="720"/>
+      </w:pPr>
       <w:r>
         <w:t>Computes the closest Centroid for each point.</w:t>
       </w:r>
@@ -3629,7 +3640,6 @@
         </w:rPr>
         <w:t xml:space="preserve"> (P, </w:t>
       </w:r>
-      <w:proofErr w:type="spellStart"/>
       <w:r>
         <w:rPr>
           <w:b/>
@@ -3637,10 +3647,8 @@
           <w:sz w:val="28"/>
           <w:szCs w:val="28"/>
         </w:rPr>
-        <w:t>i</w:t>
-      </w:r>
-      <w:proofErr w:type="spellEnd"/>
-      <w:proofErr w:type="gramStart"/>
+        <w:t>C</w:t>
+      </w:r>
       <w:r>
         <w:rPr>
           <w:b/>
@@ -3648,9 +3656,8 @@
           <w:sz w:val="28"/>
           <w:szCs w:val="28"/>
         </w:rPr>
-        <w:t>) ,</w:t>
-      </w:r>
-      <w:proofErr w:type="gramEnd"/>
+        <w:t>i</w:t>
+      </w:r>
       <w:r>
         <w:rPr>
           <w:b/>
@@ -3658,9 +3665,8 @@
           <w:sz w:val="28"/>
           <w:szCs w:val="28"/>
         </w:rPr>
-        <w:t xml:space="preserve"> </w:t>
-      </w:r>
-      <w:proofErr w:type="spellStart"/>
+        <w:t>),</w:t>
+      </w:r>
       <w:r>
         <w:rPr>
           <w:b/>
@@ -3668,9 +3674,9 @@
           <w:sz w:val="28"/>
           <w:szCs w:val="28"/>
         </w:rPr>
-        <w:t>i</w:t>
-      </w:r>
-      <w:proofErr w:type="spellEnd"/>
+        <w:t xml:space="preserve"> </w:t>
+      </w:r>
+      <w:proofErr w:type="spellStart"/>
       <w:r>
         <w:rPr>
           <w:b/>
@@ -3678,6 +3684,16 @@
           <w:sz w:val="28"/>
           <w:szCs w:val="28"/>
         </w:rPr>
+        <w:t>i</w:t>
+      </w:r>
+      <w:proofErr w:type="spellEnd"/>
+      <w:r>
+        <w:rPr>
+          <w:b/>
+          <w:bCs/>
+          <w:sz w:val="28"/>
+          <w:szCs w:val="28"/>
+        </w:rPr>
         <w:t xml:space="preserve"> is the index of the closest centroid.</w:t>
       </w:r>
     </w:p>
@@ -3686,16 +3702,295 @@
         <w:pStyle w:val="Heading5"/>
       </w:pPr>
       <w:r>
-        <w:lastRenderedPageBreak/>
         <w:t>Combiner:</w:t>
       </w:r>
     </w:p>
     <w:p>
       <w:pPr>
+        <w:ind w:left="720"/>
+      </w:pPr>
+      <w:r>
+        <w:t xml:space="preserve">Combine the points that belong to the same centroid (Partial </w:t>
+      </w:r>
+      <w:r>
+        <w:t>Sum) [</w:t>
+      </w:r>
+      <w:r>
+        <w:t>Per Machine]</w:t>
+      </w:r>
+    </w:p>
+    <w:p>
+      <w:pPr>
+        <w:jc w:val="center"/>
+      </w:pPr>
+      <w:r>
+        <w:rPr>
+          <w:b/>
+          <w:bCs/>
+          <w:sz w:val="28"/>
+          <w:szCs w:val="28"/>
+        </w:rPr>
+        <w:t>(P</w:t>
+      </w:r>
+      <w:proofErr w:type="gramStart"/>
+      <w:r>
+        <w:rPr>
+          <w:b/>
+          <w:bCs/>
+          <w:sz w:val="28"/>
+          <w:szCs w:val="28"/>
+        </w:rPr>
+        <w:t>1,C</w:t>
+      </w:r>
+      <w:proofErr w:type="gramEnd"/>
+      <w:r>
+        <w:rPr>
+          <w:b/>
+          <w:bCs/>
+          <w:sz w:val="28"/>
+          <w:szCs w:val="28"/>
+        </w:rPr>
+        <w:t>1),(P3,C1)</w:t>
+      </w:r>
+      <w:r>
+        <w:rPr>
+          <w:b/>
+          <w:bCs/>
+          <w:sz w:val="28"/>
+          <w:szCs w:val="28"/>
+        </w:rPr>
+        <w:t xml:space="preserve">  </w:t>
+      </w:r>
+      <w:r>
+        <w:rPr>
+          <w:b/>
+          <w:bCs/>
+          <w:sz w:val="28"/>
+          <w:szCs w:val="28"/>
+        </w:rPr>
+        <w:sym w:font="Wingdings" w:char="F0E0"/>
+      </w:r>
+      <w:r>
+        <w:rPr>
+          <w:b/>
+          <w:bCs/>
+          <w:sz w:val="28"/>
+          <w:szCs w:val="28"/>
+        </w:rPr>
+        <w:t xml:space="preserve"> </w:t>
+      </w:r>
+      <w:r>
+        <w:rPr>
+          <w:b/>
+          <w:bCs/>
+          <w:sz w:val="28"/>
+          <w:szCs w:val="28"/>
+        </w:rPr>
+        <w:t>(C1</w:t>
+      </w:r>
+      <w:r>
+        <w:rPr>
+          <w:b/>
+          <w:bCs/>
+          <w:sz w:val="28"/>
+          <w:szCs w:val="28"/>
+        </w:rPr>
+        <w:t xml:space="preserve">, </w:t>
+      </w:r>
+      <w:r>
+        <w:rPr>
+          <w:b/>
+          <w:bCs/>
+          <w:sz w:val="28"/>
+          <w:szCs w:val="28"/>
+        </w:rPr>
+        <w:t>P1+P3</w:t>
+      </w:r>
+      <w:r>
+        <w:rPr>
+          <w:b/>
+          <w:bCs/>
+          <w:sz w:val="28"/>
+          <w:szCs w:val="28"/>
+        </w:rPr>
+        <w:t>), i is the index of the closest centroid.</w:t>
+      </w:r>
+    </w:p>
+    <w:p>
+      <w:pPr>
         <w:pStyle w:val="Heading5"/>
       </w:pPr>
       <w:r>
         <w:t>Reducer:</w:t>
+      </w:r>
+      <w:r>
+        <w:t xml:space="preserve"> </w:t>
+      </w:r>
+    </w:p>
+    <w:p>
+      <w:pPr>
+        <w:pStyle w:val="Heading5"/>
+        <w:ind w:left="720"/>
+        <w:rPr>
+          <w:rFonts w:eastAsiaTheme="minorHAnsi" w:cstheme="minorBidi"/>
+          <w:color w:val="auto"/>
+        </w:rPr>
+      </w:pPr>
+      <w:r>
+        <w:rPr>
+          <w:rFonts w:eastAsiaTheme="minorHAnsi" w:cstheme="minorBidi"/>
+          <w:color w:val="auto"/>
+        </w:rPr>
+        <w:t>Compute the new centroids</w:t>
+      </w:r>
+      <w:r>
+        <w:rPr>
+          <w:rFonts w:eastAsiaTheme="minorHAnsi" w:cstheme="minorBidi"/>
+          <w:color w:val="auto"/>
+        </w:rPr>
+        <w:t xml:space="preserve"> by dividing the partial summation per centroid by the </w:t>
+      </w:r>
+      <w:proofErr w:type="gramStart"/>
+      <w:r>
+        <w:rPr>
+          <w:rFonts w:eastAsiaTheme="minorHAnsi" w:cstheme="minorBidi"/>
+          <w:color w:val="auto"/>
+        </w:rPr>
+        <w:t>no</w:t>
+      </w:r>
+      <w:proofErr w:type="gramEnd"/>
+      <w:r>
+        <w:rPr>
+          <w:rFonts w:eastAsiaTheme="minorHAnsi" w:cstheme="minorBidi"/>
+          <w:color w:val="auto"/>
+        </w:rPr>
+        <w:t xml:space="preserve"> of points in the newly computed </w:t>
+      </w:r>
+      <w:r>
+        <w:rPr>
+          <w:rFonts w:eastAsiaTheme="minorHAnsi" w:cstheme="minorBidi"/>
+          <w:color w:val="auto"/>
+        </w:rPr>
+        <w:t>centroid!</w:t>
+      </w:r>
+    </w:p>
+    <w:p>
+      <w:pPr>
+        <w:jc w:val="center"/>
+        <w:rPr>
+          <w:b/>
+          <w:bCs/>
+          <w:sz w:val="28"/>
+          <w:szCs w:val="28"/>
+        </w:rPr>
+      </w:pPr>
+      <w:r>
+        <w:rPr>
+          <w:b/>
+          <w:bCs/>
+          <w:sz w:val="28"/>
+          <w:szCs w:val="28"/>
+        </w:rPr>
+        <w:t>(C1</w:t>
+      </w:r>
+      <w:r>
+        <w:rPr>
+          <w:b/>
+          <w:bCs/>
+          <w:sz w:val="28"/>
+          <w:szCs w:val="28"/>
+        </w:rPr>
+        <w:t xml:space="preserve">, </w:t>
+      </w:r>
+      <w:r>
+        <w:rPr>
+          <w:b/>
+          <w:bCs/>
+          <w:sz w:val="28"/>
+          <w:szCs w:val="28"/>
+        </w:rPr>
+        <w:t>P1+P3</w:t>
+      </w:r>
+      <w:r>
+        <w:rPr>
+          <w:b/>
+          <w:bCs/>
+          <w:sz w:val="28"/>
+          <w:szCs w:val="28"/>
+        </w:rPr>
+        <w:t xml:space="preserve">) </w:t>
+      </w:r>
+      <w:r>
+        <w:rPr>
+          <w:b/>
+          <w:bCs/>
+          <w:sz w:val="28"/>
+          <w:szCs w:val="28"/>
+        </w:rPr>
+        <w:sym w:font="Wingdings" w:char="F0E0"/>
+      </w:r>
+      <w:r>
+        <w:rPr>
+          <w:b/>
+          <w:bCs/>
+          <w:sz w:val="28"/>
+          <w:szCs w:val="28"/>
+        </w:rPr>
+        <w:t xml:space="preserve"> </w:t>
+      </w:r>
+      <w:r>
+        <w:rPr>
+          <w:b/>
+          <w:bCs/>
+          <w:sz w:val="28"/>
+          <w:szCs w:val="28"/>
+        </w:rPr>
+        <w:t>(C1</w:t>
+      </w:r>
+      <w:r>
+        <w:rPr>
+          <w:b/>
+          <w:bCs/>
+          <w:sz w:val="28"/>
+          <w:szCs w:val="28"/>
+        </w:rPr>
+        <w:t xml:space="preserve">, </w:t>
+      </w:r>
+      <w:r>
+        <w:rPr>
+          <w:b/>
+          <w:bCs/>
+          <w:sz w:val="28"/>
+          <w:szCs w:val="28"/>
+        </w:rPr>
+        <w:t>(</w:t>
+      </w:r>
+      <w:r>
+        <w:rPr>
+          <w:b/>
+          <w:bCs/>
+          <w:sz w:val="28"/>
+          <w:szCs w:val="28"/>
+        </w:rPr>
+        <w:t>P1+P3</w:t>
+      </w:r>
+      <w:r>
+        <w:rPr>
+          <w:b/>
+          <w:bCs/>
+          <w:sz w:val="28"/>
+          <w:szCs w:val="28"/>
+        </w:rPr>
+        <w:t>)/2</w:t>
+      </w:r>
+      <w:r>
+        <w:rPr>
+          <w:b/>
+          <w:bCs/>
+          <w:sz w:val="28"/>
+          <w:szCs w:val="28"/>
+        </w:rPr>
+        <w:t>), i is the index of the closest centroid.</w:t>
       </w:r>
     </w:p>
     <w:p>
@@ -3708,7 +4003,7 @@
           <w:noProof/>
         </w:rPr>
         <w:drawing>
-          <wp:inline distT="0" distB="0" distL="0" distR="0" wp14:anchorId="7ECA1EED" wp14:editId="3A78A379">
+          <wp:inline distT="0" distB="0" distL="0" distR="0" wp14:anchorId="7ECA1EED" wp14:editId="79030390">
             <wp:extent cx="5960962" cy="2774607"/>
             <wp:effectExtent l="0" t="0" r="1905" b="6985"/>
             <wp:docPr id="1370231423" name="Picture 2" descr="A diagram of a diagram&#10;&#10;Description automatically generated with medium confidence"/>
@@ -3725,7 +4020,7 @@
                     </pic:cNvPicPr>
                   </pic:nvPicPr>
                   <pic:blipFill>
-                    <a:blip r:embed="rId14" cstate="print">
+                    <a:blip r:embed="rId15" cstate="print">
                       <a:extLst>
                         <a:ext uri="{28A0092B-C50C-407E-A947-70E740481C1C}">
                           <a14:useLocalDpi xmlns:a14="http://schemas.microsoft.com/office/drawing/2010/main" val="0"/>
@@ -3800,8 +4095,9 @@
         <w:rPr>
           <w:noProof/>
         </w:rPr>
+        <w:lastRenderedPageBreak/>
         <w:drawing>
-          <wp:inline distT="0" distB="0" distL="0" distR="0" wp14:anchorId="23CE5A7B" wp14:editId="28896872">
+          <wp:inline distT="0" distB="0" distL="0" distR="0" wp14:anchorId="23CE5A7B" wp14:editId="11C2CB6E">
             <wp:extent cx="4022203" cy="3211431"/>
             <wp:effectExtent l="0" t="0" r="0" b="8255"/>
             <wp:docPr id="2037082354" name="Picture 1" descr="A close-up of a diagram&#10;&#10;Description automatically generated"/>
@@ -3818,7 +4114,7 @@
                     </pic:cNvPicPr>
                   </pic:nvPicPr>
                   <pic:blipFill>
-                    <a:blip r:embed="rId15" cstate="print">
+                    <a:blip r:embed="rId16" cstate="print">
                       <a:extLst>
                         <a:ext uri="{28A0092B-C50C-407E-A947-70E740481C1C}">
                           <a14:useLocalDpi xmlns:a14="http://schemas.microsoft.com/office/drawing/2010/main" val="0"/>
@@ -4081,8 +4377,16 @@
             <w:pPr>
               <w:spacing w:after="0"/>
               <w:jc w:val="center"/>
+              <w:rPr>
+                <w:b/>
+                <w:bCs/>
+              </w:rPr>
             </w:pPr>
             <w:r>
+              <w:rPr>
+                <w:b/>
+                <w:bCs/>
+              </w:rPr>
               <w:t>Silhouette Score</w:t>
             </w:r>
           </w:p>
@@ -4201,8 +4505,95 @@
           </w:p>
         </w:tc>
       </w:tr>
+      <w:tr>
+        <w:trPr>
+          <w:trHeight w:val="509"/>
+          <w:jc w:val="center"/>
+        </w:trPr>
+        <w:tc>
+          <w:tcPr>
+            <w:tcW w:w="2425" w:type="dxa"/>
+            <w:vAlign w:val="center"/>
+          </w:tcPr>
+          <w:p>
+            <w:pPr>
+              <w:spacing w:after="0"/>
+              <w:jc w:val="center"/>
+              <w:rPr>
+                <w:b/>
+                <w:bCs/>
+              </w:rPr>
+            </w:pPr>
+            <w:r>
+              <w:rPr>
+                <w:b/>
+                <w:bCs/>
+              </w:rPr>
+              <w:t>Training Time</w:t>
+            </w:r>
+          </w:p>
+        </w:tc>
+        <w:tc>
+          <w:tcPr>
+            <w:tcW w:w="3645" w:type="dxa"/>
+            <w:vAlign w:val="center"/>
+          </w:tcPr>
+          <w:p>
+            <w:pPr>
+              <w:spacing w:after="0"/>
+              <w:jc w:val="center"/>
+            </w:pPr>
+            <w:r>
+              <w:t>0.6300568580627441</w:t>
+            </w:r>
+          </w:p>
+        </w:tc>
+        <w:tc>
+          <w:tcPr>
+            <w:tcW w:w="3646" w:type="dxa"/>
+            <w:vAlign w:val="center"/>
+          </w:tcPr>
+          <w:p>
+            <w:pPr>
+              <w:spacing w:after="0"/>
+              <w:jc w:val="center"/>
+            </w:pPr>
+            <w:r>
+              <w:rPr>
+                <w:rFonts w:ascii="Consolas" w:hAnsi="Consolas"/>
+                <w:sz w:val="21"/>
+                <w:szCs w:val="21"/>
+              </w:rPr>
+              <w:t>124.21908068656921</w:t>
+            </w:r>
+          </w:p>
+        </w:tc>
+      </w:tr>
     </w:tbl>
-    <w:p/>
+    <w:p>
+      <w:pPr>
+        <w:rPr>
+          <w:sz w:val="24"/>
+          <w:szCs w:val="24"/>
+        </w:rPr>
+      </w:pPr>
+    </w:p>
+    <w:p>
+      <w:pPr>
+        <w:rPr>
+          <w:sz w:val="24"/>
+          <w:szCs w:val="24"/>
+        </w:rPr>
+      </w:pPr>
+      <w:r>
+        <w:rPr>
+          <w:sz w:val="24"/>
+          <w:szCs w:val="24"/>
+          <w:highlight w:val="lightGray"/>
+        </w:rPr>
+        <w:t>The Sklearn version is very fast compared to the map-reduced one this is due to the parallelization implemented by the built-in version by Sklearn.</w:t>
+      </w:r>
+    </w:p>
     <w:p>
       <w:pPr>
         <w:pStyle w:val="Heading2"/>
@@ -4401,15 +4792,6 @@
     </w:p>
     <w:p>
       <w:pPr>
-        <w:pStyle w:val="ListParagraph"/>
-        <w:numPr>
-          <w:ilvl w:val="0"/>
-          <w:numId w:val="31"/>
-        </w:numPr>
-      </w:pPr>
-    </w:p>
-    <w:p>
-      <w:pPr>
         <w:pStyle w:val="Heading2"/>
         <w:jc w:val="both"/>
       </w:pPr>
@@ -4455,7 +4837,7 @@
                     </pic:cNvPicPr>
                   </pic:nvPicPr>
                   <pic:blipFill>
-                    <a:blip r:embed="rId16">
+                    <a:blip r:embed="rId17">
                       <a:extLst>
                         <a:ext uri="{28A0092B-C50C-407E-A947-70E740481C1C}">
                           <a14:useLocalDpi xmlns:a14="http://schemas.microsoft.com/office/drawing/2010/main" val="0"/>
@@ -4750,7 +5132,7 @@
       <w:r>
         <w:t xml:space="preserve"> </w:t>
       </w:r>
-      <w:hyperlink r:id="rId17" w:history="1">
+      <w:hyperlink r:id="rId18" w:history="1">
         <w:r>
           <w:rPr>
             <w:rStyle w:val="Hyperlink"/>
@@ -4984,7 +5366,7 @@
       <w:r>
         <w:t xml:space="preserve">This idea is insighted from </w:t>
       </w:r>
-      <w:hyperlink r:id="rId18" w:history="1">
+      <w:hyperlink r:id="rId19" w:history="1">
         <w:r>
           <w:rPr>
             <w:rStyle w:val="Hyperlink"/>
@@ -5169,7 +5551,7 @@
       </w:pPr>
     </w:p>
     <w:sectPr>
-      <w:footerReference w:type="default" r:id="rId19"/>
+      <w:footerReference w:type="default" r:id="rId20"/>
       <w:pgSz w:w="12240" w:h="15840"/>
       <w:pgMar w:top="720" w:right="720" w:bottom="720" w:left="720" w:header="720" w:footer="720" w:gutter="0"/>
       <w:cols w:space="720"/>
@@ -8841,7 +9223,7 @@
   <w:style w:type="paragraph" w:default="1" w:styleId="Normal">
     <w:name w:val="Normal"/>
     <w:qFormat/>
-    <w:rsid w:val="00444967"/>
+    <w:rsid w:val="00895F31"/>
     <w:pPr>
       <w:spacing w:after="200" w:line="276" w:lineRule="auto"/>
     </w:pPr>

</xml_diff>